<commit_message>
added type descriptions to meaning of identifiers in cb LRM docx file
</commit_message>
<xml_diff>
--- a/Cb LRM.docx
+++ b/Cb LRM.docx
@@ -151,9 +151,8 @@
           <w:sz w:val="28"/>
           <w:szCs w:val="28"/>
         </w:rPr>
-        <w:t xml:space="preserve">Mehmet </w:t>
-      </w:r>
-      <w:proofErr w:type="spellStart"/>
+        <w:t>Mehmet Erkilic</w:t>
+      </w:r>
       <w:r>
         <w:rPr>
           <w:rFonts w:cs="Segoe UI Light"/>
@@ -161,29 +160,28 @@
           <w:sz w:val="28"/>
           <w:szCs w:val="28"/>
         </w:rPr>
-        <w:t>Erkilic</w:t>
-      </w:r>
-      <w:proofErr w:type="spellEnd"/>
-      <w:r>
+        <w:t xml:space="preserve"> (me2419)</w:t>
+      </w:r>
+    </w:p>
+    <w:p>
+      <w:pPr>
+        <w:jc w:val="center"/>
         <w:rPr>
           <w:rFonts w:cs="Segoe UI Light"/>
           <w:color w:val="000000"/>
           <w:sz w:val="28"/>
           <w:szCs w:val="28"/>
         </w:rPr>
-        <w:t xml:space="preserve"> (me2419)</w:t>
-      </w:r>
-    </w:p>
-    <w:p>
-      <w:pPr>
-        <w:jc w:val="center"/>
+      </w:pPr>
+      <w:r>
         <w:rPr>
           <w:rFonts w:cs="Segoe UI Light"/>
           <w:color w:val="000000"/>
           <w:sz w:val="28"/>
           <w:szCs w:val="28"/>
         </w:rPr>
-      </w:pPr>
+        <w:t>Marcellin Nshimiyimana</w:t>
+      </w:r>
       <w:r>
         <w:rPr>
           <w:rFonts w:cs="Segoe UI Light"/>
@@ -191,15 +189,6 @@
           <w:sz w:val="28"/>
           <w:szCs w:val="28"/>
         </w:rPr>
-        <w:t>Marcellin Nshimiyimana</w:t>
-      </w:r>
-      <w:r>
-        <w:rPr>
-          <w:rFonts w:cs="Segoe UI Light"/>
-          <w:color w:val="000000"/>
-          <w:sz w:val="28"/>
-          <w:szCs w:val="28"/>
-        </w:rPr>
         <w:t xml:space="preserve"> (mn2587)</w:t>
       </w:r>
     </w:p>
@@ -335,15 +324,7 @@
     </w:p>
     <w:p>
       <w:r>
-        <w:t xml:space="preserve">A comment, whether single or </w:t>
-      </w:r>
-      <w:proofErr w:type="spellStart"/>
-      <w:r>
-        <w:t>mult</w:t>
-      </w:r>
-      <w:proofErr w:type="spellEnd"/>
-      <w:r>
-        <w:t>-line, goes between &lt;- characters, which indicates the start of it and   -&gt;, which indicate the end.  The comment can be placed anywhere in the program as long as it is between these two characters.</w:t>
+        <w:t>A comment, whether single or mult-line, goes between &lt;- characters, which indicates the start of it and   -&gt;, which indicate the end.  The comment can be placed anywhere in the program as long as it is between these two characters.</w:t>
       </w:r>
     </w:p>
     <w:p>
@@ -367,13 +348,8 @@
       <w:pPr>
         <w:pStyle w:val="ListParagraph"/>
       </w:pPr>
-      <w:proofErr w:type="gramStart"/>
-      <w:r>
-        <w:t>three</w:t>
-      </w:r>
-      <w:proofErr w:type="gramEnd"/>
-      <w:r>
-        <w:t xml:space="preserve"> notes lengthened by 1/8 -&gt;</w:t>
+      <w:r>
+        <w:t>three notes lengthened by 1/8 -&gt;</w:t>
       </w:r>
     </w:p>
     <w:p>
@@ -390,23 +366,7 @@
           <w:rFonts w:ascii="Calibri" w:eastAsia="Calibri" w:hAnsi="Calibri"/>
           <w:color w:val="000000"/>
         </w:rPr>
-        <w:t xml:space="preserve">Chord </w:t>
-      </w:r>
-      <w:proofErr w:type="spellStart"/>
-      <w:r>
-        <w:rPr>
-          <w:rFonts w:ascii="Calibri" w:eastAsia="Calibri" w:hAnsi="Calibri"/>
-          <w:color w:val="000000"/>
-        </w:rPr>
-        <w:t>cr</w:t>
-      </w:r>
-      <w:proofErr w:type="spellEnd"/>
-      <w:r>
-        <w:rPr>
-          <w:rFonts w:ascii="Calibri" w:eastAsia="Calibri" w:hAnsi="Calibri"/>
-          <w:color w:val="000000"/>
-        </w:rPr>
-        <w:t xml:space="preserve"> = ([(C, quarter); (Bb, half); (D, whole)], eight)</w:t>
+        <w:t>Chord cr = ([(C, quarter); (Bb, half); (D, whole)], eight)</w:t>
       </w:r>
     </w:p>
     <w:p>
@@ -462,13 +422,8 @@
         <w:t xml:space="preserve"> </w:t>
       </w:r>
       <w:r>
-        <w:t xml:space="preserve">Below is the list of characters allowed in creating an </w:t>
-      </w:r>
-      <w:proofErr w:type="gramStart"/>
-      <w:r>
-        <w:t>identifier.</w:t>
-      </w:r>
-      <w:proofErr w:type="gramEnd"/>
+        <w:t>Below is the list of characters allowed in creating an identifier.</w:t>
+      </w:r>
       <w:r>
         <w:tab/>
       </w:r>
@@ -482,37 +437,12 @@
           <w:color w:val="000000"/>
         </w:rPr>
       </w:pPr>
-      <w:proofErr w:type="gramStart"/>
       <w:r>
         <w:rPr>
           <w:rFonts w:ascii="Consolas" w:hAnsi="Consolas" w:cs="Consolas"/>
           <w:color w:val="000000"/>
         </w:rPr>
-        <w:t>a</w:t>
-      </w:r>
-      <w:proofErr w:type="gramEnd"/>
-      <w:r>
-        <w:rPr>
-          <w:rFonts w:ascii="Consolas" w:hAnsi="Consolas" w:cs="Consolas"/>
-          <w:color w:val="000000"/>
-        </w:rPr>
-        <w:t xml:space="preserve"> b c d e f g h </w:t>
-      </w:r>
-      <w:proofErr w:type="spellStart"/>
-      <w:r>
-        <w:rPr>
-          <w:rFonts w:ascii="Consolas" w:hAnsi="Consolas" w:cs="Consolas"/>
-          <w:color w:val="000000"/>
-        </w:rPr>
-        <w:t>i</w:t>
-      </w:r>
-      <w:proofErr w:type="spellEnd"/>
-      <w:r>
-        <w:rPr>
-          <w:rFonts w:ascii="Consolas" w:hAnsi="Consolas" w:cs="Consolas"/>
-          <w:color w:val="000000"/>
-        </w:rPr>
-        <w:t xml:space="preserve"> j k l m</w:t>
+        <w:t>a b c d e f g h i j k l m</w:t>
       </w:r>
     </w:p>
     <w:p>
@@ -543,7 +473,6 @@
           <w:szCs w:val="20"/>
         </w:rPr>
       </w:pPr>
-      <w:proofErr w:type="gramStart"/>
       <w:r>
         <w:rPr>
           <w:rFonts w:ascii="Consolas" w:eastAsia="Times New Roman" w:hAnsi="Consolas" w:cs="Consolas"/>
@@ -551,17 +480,7 @@
           <w:sz w:val="20"/>
           <w:szCs w:val="20"/>
         </w:rPr>
-        <w:t>n</w:t>
-      </w:r>
-      <w:proofErr w:type="gramEnd"/>
-      <w:r>
-        <w:rPr>
-          <w:rFonts w:ascii="Consolas" w:eastAsia="Times New Roman" w:hAnsi="Consolas" w:cs="Consolas"/>
-          <w:color w:val="000000"/>
-          <w:sz w:val="20"/>
-          <w:szCs w:val="20"/>
-        </w:rPr>
-        <w:t xml:space="preserve"> o p q r s t u v w x y z</w:t>
+        <w:t>n o p q r s t u v w x y z</w:t>
       </w:r>
     </w:p>
     <w:p>
@@ -731,21 +650,8 @@
         </w:rPr>
         <w:t xml:space="preserve">Ex: </w:t>
       </w:r>
-      <w:proofErr w:type="spellStart"/>
-      <w:r>
-        <w:t>nice_note</w:t>
-      </w:r>
-      <w:proofErr w:type="spellEnd"/>
-      <w:r>
-        <w:t xml:space="preserve">, </w:t>
-      </w:r>
-      <w:proofErr w:type="spellStart"/>
-      <w:r>
-        <w:t>nICE_note</w:t>
-      </w:r>
-      <w:proofErr w:type="spellEnd"/>
-      <w:r>
-        <w:t>, and n_NOTE2 are acceptable identifiers. However,</w:t>
+      <w:r>
+        <w:t>nice_note, nICE_note, and n_NOTE2 are acceptable identifiers. However,</w:t>
       </w:r>
     </w:p>
     <w:p>
@@ -755,23 +661,7 @@
         </w:rPr>
       </w:pPr>
       <w:r>
-        <w:t xml:space="preserve">     _</w:t>
-      </w:r>
-      <w:proofErr w:type="spellStart"/>
-      <w:r>
-        <w:t>nicenote</w:t>
-      </w:r>
-      <w:proofErr w:type="spellEnd"/>
-      <w:r>
-        <w:t xml:space="preserve">, </w:t>
-      </w:r>
-      <w:proofErr w:type="spellStart"/>
-      <w:r>
-        <w:t>Nice_note</w:t>
-      </w:r>
-      <w:proofErr w:type="spellEnd"/>
-      <w:r>
-        <w:t>, and 2nicenote are not acceptable identifiers</w:t>
+        <w:t xml:space="preserve">     _nicenote, Nice_note, and 2nicenote are not acceptable identifiers</w:t>
       </w:r>
     </w:p>
     <w:p>
@@ -819,11 +709,9 @@
             <w:tcW w:w="1562" w:type="dxa"/>
           </w:tcPr>
           <w:p>
-            <w:proofErr w:type="spellStart"/>
             <w:r>
               <w:t>Int</w:t>
             </w:r>
-            <w:proofErr w:type="spellEnd"/>
           </w:p>
         </w:tc>
         <w:tc>
@@ -1097,11 +985,9 @@
             <w:tcW w:w="1568" w:type="dxa"/>
           </w:tcPr>
           <w:p>
-            <w:proofErr w:type="spellStart"/>
             <w:r>
               <w:t>foreach</w:t>
             </w:r>
-            <w:proofErr w:type="spellEnd"/>
           </w:p>
         </w:tc>
         <w:tc>
@@ -1247,27 +1133,26 @@
         <w:rPr>
           <w:rFonts w:ascii="Calibri" w:hAnsi="Calibri" w:cs="Times New Roman"/>
         </w:rPr>
-        <w:t xml:space="preserve">Chord </w:t>
-      </w:r>
-      <w:proofErr w:type="spellStart"/>
+        <w:t>Chord cm</w:t>
+      </w:r>
       <w:r>
         <w:rPr>
           <w:rFonts w:ascii="Calibri" w:hAnsi="Calibri" w:cs="Times New Roman"/>
         </w:rPr>
-        <w:t>cm</w:t>
-      </w:r>
-      <w:r>
+        <w:t>h = [];   &lt;- create an empty chord -&gt;</w:t>
+      </w:r>
+    </w:p>
+    <w:p>
+      <w:pPr>
         <w:rPr>
           <w:rFonts w:ascii="Calibri" w:hAnsi="Calibri" w:cs="Times New Roman"/>
         </w:rPr>
-        <w:t>h</w:t>
-      </w:r>
-      <w:proofErr w:type="spellEnd"/>
+      </w:pPr>
       <w:r>
         <w:rPr>
           <w:rFonts w:ascii="Calibri" w:hAnsi="Calibri" w:cs="Times New Roman"/>
         </w:rPr>
-        <w:t xml:space="preserve"> = [];   &lt;- create an empty chord -&gt;</w:t>
+        <w:t xml:space="preserve">      Note x;   &lt;- declare an empty note -&gt;</w:t>
       </w:r>
     </w:p>
     <w:p>
@@ -1280,7 +1165,7 @@
         <w:rPr>
           <w:rFonts w:ascii="Calibri" w:hAnsi="Calibri" w:cs="Times New Roman"/>
         </w:rPr>
-        <w:t xml:space="preserve">      Note x;   &lt;- declare an empty note -&gt;</w:t>
+        <w:t xml:space="preserve">      for x in cm {  &lt;- x is assigned to eah note of cm chord -&gt;</w:t>
       </w:r>
     </w:p>
     <w:p>
@@ -1293,62 +1178,7 @@
         <w:rPr>
           <w:rFonts w:ascii="Calibri" w:hAnsi="Calibri" w:cs="Times New Roman"/>
         </w:rPr>
-        <w:t xml:space="preserve">      </w:t>
-      </w:r>
-      <w:proofErr w:type="gramStart"/>
-      <w:r>
-        <w:rPr>
-          <w:rFonts w:ascii="Calibri" w:hAnsi="Calibri" w:cs="Times New Roman"/>
-        </w:rPr>
-        <w:t>for</w:t>
-      </w:r>
-      <w:proofErr w:type="gramEnd"/>
-      <w:r>
-        <w:rPr>
-          <w:rFonts w:ascii="Calibri" w:hAnsi="Calibri" w:cs="Times New Roman"/>
-        </w:rPr>
-        <w:t xml:space="preserve"> x in cm {  &lt;- x is assigned to </w:t>
-      </w:r>
-      <w:proofErr w:type="spellStart"/>
-      <w:r>
-        <w:rPr>
-          <w:rFonts w:ascii="Calibri" w:hAnsi="Calibri" w:cs="Times New Roman"/>
-        </w:rPr>
-        <w:t>eah</w:t>
-      </w:r>
-      <w:proofErr w:type="spellEnd"/>
-      <w:r>
-        <w:rPr>
-          <w:rFonts w:ascii="Calibri" w:hAnsi="Calibri" w:cs="Times New Roman"/>
-        </w:rPr>
-        <w:t xml:space="preserve"> note of cm chord -&gt;</w:t>
-      </w:r>
-    </w:p>
-    <w:p>
-      <w:pPr>
-        <w:rPr>
-          <w:rFonts w:ascii="Calibri" w:hAnsi="Calibri" w:cs="Times New Roman"/>
-        </w:rPr>
-      </w:pPr>
-      <w:r>
-        <w:rPr>
-          <w:rFonts w:ascii="Calibri" w:hAnsi="Calibri" w:cs="Times New Roman"/>
-        </w:rPr>
-        <w:t xml:space="preserve">            </w:t>
-      </w:r>
-      <w:proofErr w:type="spellStart"/>
-      <w:r>
-        <w:rPr>
-          <w:rFonts w:ascii="Calibri" w:hAnsi="Calibri" w:cs="Times New Roman"/>
-        </w:rPr>
-        <w:t>cmh.put</w:t>
-      </w:r>
-      <w:proofErr w:type="spellEnd"/>
-      <w:r>
-        <w:rPr>
-          <w:rFonts w:ascii="Calibri" w:hAnsi="Calibri" w:cs="Times New Roman"/>
-        </w:rPr>
-        <w:t>(x^+);</w:t>
+        <w:t xml:space="preserve">            cmh.put(x^+);</w:t>
       </w:r>
     </w:p>
     <w:p>
@@ -1595,7 +1425,6 @@
               </w:rPr>
               <w:t xml:space="preserve">Note that ++ increments by 1 if applied to </w:t>
             </w:r>
-            <w:proofErr w:type="spellStart"/>
             <w:r>
               <w:rPr>
                 <w:rFonts w:ascii="Calibri" w:eastAsia="Times New Roman" w:hAnsi="Calibri" w:cs="Times New Roman"/>
@@ -1603,7 +1432,6 @@
               </w:rPr>
               <w:t>Int</w:t>
             </w:r>
-            <w:proofErr w:type="spellEnd"/>
           </w:p>
         </w:tc>
       </w:tr>
@@ -1991,21 +1819,7 @@
               <w:rPr>
                 <w:rFonts w:ascii="Calibri" w:eastAsia="Times New Roman" w:hAnsi="Calibri" w:cs="Times New Roman"/>
               </w:rPr>
-              <w:t xml:space="preserve">performs modulo for </w:t>
-            </w:r>
-            <w:proofErr w:type="spellStart"/>
-            <w:r>
-              <w:rPr>
-                <w:rFonts w:ascii="Calibri" w:eastAsia="Times New Roman" w:hAnsi="Calibri" w:cs="Times New Roman"/>
-              </w:rPr>
-              <w:t>int</w:t>
-            </w:r>
-            <w:proofErr w:type="spellEnd"/>
-            <w:r>
-              <w:rPr>
-                <w:rFonts w:ascii="Calibri" w:eastAsia="Times New Roman" w:hAnsi="Calibri" w:cs="Times New Roman"/>
-              </w:rPr>
-              <w:t xml:space="preserve"> arithmetic</w:t>
+              <w:t>performs modulo for int arithmetic</w:t>
             </w:r>
           </w:p>
           <w:p>
@@ -2022,39 +1836,7 @@
                 <w:rFonts w:ascii="Calibri" w:eastAsia="Times New Roman" w:hAnsi="Calibri" w:cs="Times New Roman"/>
                 <w:b/>
               </w:rPr>
-              <w:t>&lt;</w:t>
-            </w:r>
-            <w:proofErr w:type="spellStart"/>
-            <w:r>
-              <w:rPr>
-                <w:rFonts w:ascii="Calibri" w:eastAsia="Times New Roman" w:hAnsi="Calibri" w:cs="Times New Roman"/>
-                <w:b/>
-              </w:rPr>
-              <w:t>int</w:t>
-            </w:r>
-            <w:proofErr w:type="spellEnd"/>
-            <w:r>
-              <w:rPr>
-                <w:rFonts w:ascii="Calibri" w:eastAsia="Times New Roman" w:hAnsi="Calibri" w:cs="Times New Roman"/>
-                <w:b/>
-              </w:rPr>
-              <w:t>&gt; % &lt;</w:t>
-            </w:r>
-            <w:proofErr w:type="spellStart"/>
-            <w:r>
-              <w:rPr>
-                <w:rFonts w:ascii="Calibri" w:eastAsia="Times New Roman" w:hAnsi="Calibri" w:cs="Times New Roman"/>
-                <w:b/>
-              </w:rPr>
-              <w:t>int</w:t>
-            </w:r>
-            <w:proofErr w:type="spellEnd"/>
-            <w:r>
-              <w:rPr>
-                <w:rFonts w:ascii="Calibri" w:eastAsia="Times New Roman" w:hAnsi="Calibri" w:cs="Times New Roman"/>
-                <w:b/>
-              </w:rPr>
-              <w:t>&gt;</w:t>
+              <w:t>&lt;int&gt; % &lt;int&gt;</w:t>
             </w:r>
           </w:p>
         </w:tc>
@@ -2157,21 +1939,12 @@
           <w:color w:val="000000"/>
         </w:rPr>
       </w:pPr>
-      <w:proofErr w:type="gramStart"/>
       <w:r>
         <w:rPr>
           <w:rFonts w:ascii="Consolas" w:hAnsi="Consolas" w:cs="Consolas"/>
           <w:color w:val="000000"/>
         </w:rPr>
-        <w:t>cm</w:t>
-      </w:r>
-      <w:proofErr w:type="gramEnd"/>
-      <w:r>
-        <w:rPr>
-          <w:rFonts w:ascii="Consolas" w:hAnsi="Consolas" w:cs="Consolas"/>
-          <w:color w:val="000000"/>
-        </w:rPr>
-        <w:t>++ &lt;- make the duration of cm, whole -&gt;</w:t>
+        <w:t>cm++ &lt;- make the duration of cm, whole -&gt;</w:t>
       </w:r>
     </w:p>
     <w:p>
@@ -2203,20 +1976,7 @@
           <w:rFonts w:ascii="Calibri" w:eastAsia="Calibri" w:hAnsi="Calibri" w:cs="Calibri"/>
         </w:rPr>
         <w:tab/>
-      </w:r>
-      <w:proofErr w:type="gramStart"/>
-      <w:r>
-        <w:rPr>
-          <w:rFonts w:ascii="Calibri" w:eastAsia="Calibri" w:hAnsi="Calibri" w:cs="Calibri"/>
-        </w:rPr>
-        <w:t>cm--</w:t>
-      </w:r>
-      <w:proofErr w:type="gramEnd"/>
-      <w:r>
-        <w:rPr>
-          <w:rFonts w:ascii="Calibri" w:eastAsia="Calibri" w:hAnsi="Calibri" w:cs="Calibri"/>
-        </w:rPr>
-        <w:t xml:space="preserve">   &lt;- make the duration of cm 0, </w:t>
+        <w:t xml:space="preserve">cm--   &lt;- make the duration of cm 0, </w:t>
       </w:r>
       <w:r>
         <w:rPr>
@@ -2834,23 +2594,7 @@
           <w:rFonts w:ascii="Calibri" w:eastAsia="Times New Roman" w:hAnsi="Calibri" w:cs="Times New Roman"/>
           <w:b/>
         </w:rPr>
-        <w:t xml:space="preserve">Note </w:t>
-      </w:r>
-      <w:proofErr w:type="spellStart"/>
-      <w:r>
-        <w:rPr>
-          <w:rFonts w:ascii="Calibri" w:eastAsia="Times New Roman" w:hAnsi="Calibri" w:cs="Times New Roman"/>
-          <w:b/>
-        </w:rPr>
-        <w:t>asharp</w:t>
-      </w:r>
-      <w:proofErr w:type="spellEnd"/>
-      <w:r>
-        <w:rPr>
-          <w:rFonts w:ascii="Calibri" w:eastAsia="Times New Roman" w:hAnsi="Calibri" w:cs="Times New Roman"/>
-          <w:b/>
-        </w:rPr>
-        <w:t xml:space="preserve"> = (</w:t>
+        <w:t>Note asharp = (</w:t>
       </w:r>
       <w:r>
         <w:rPr>
@@ -2896,29 +2640,8 @@
       <w:pPr>
         <w:pStyle w:val="ListParagraph"/>
       </w:pPr>
-      <w:proofErr w:type="gramStart"/>
-      <w:r>
-        <w:t>method  Stanzas</w:t>
-      </w:r>
-      <w:proofErr w:type="gramEnd"/>
-      <w:r>
-        <w:t xml:space="preserve"> </w:t>
-      </w:r>
-      <w:proofErr w:type="spellStart"/>
-      <w:r>
-        <w:t>doremi</w:t>
-      </w:r>
-      <w:proofErr w:type="spellEnd"/>
-      <w:r>
-        <w:t>(</w:t>
-      </w:r>
-      <w:proofErr w:type="spellStart"/>
-      <w:r>
-        <w:t>Int</w:t>
-      </w:r>
-      <w:proofErr w:type="spellEnd"/>
-      <w:r>
-        <w:t xml:space="preserve"> duration){</w:t>
+      <w:r>
+        <w:t>method  Stanzas doremi(Int duration){</w:t>
       </w:r>
     </w:p>
     <w:p>
@@ -2958,15 +2681,7 @@
         <w:pStyle w:val="ListParagraph"/>
       </w:pPr>
       <w:r>
-        <w:t xml:space="preserve">    </w:t>
-      </w:r>
-      <w:proofErr w:type="gramStart"/>
-      <w:r>
-        <w:t>return</w:t>
-      </w:r>
-      <w:proofErr w:type="gramEnd"/>
-      <w:r>
-        <w:t xml:space="preserve"> s;</w:t>
+        <w:t xml:space="preserve">    return s;</w:t>
       </w:r>
     </w:p>
     <w:p>
@@ -3023,15 +2738,7 @@
     </w:p>
     <w:p>
       <w:r>
-        <w:t xml:space="preserve">A </w:t>
-      </w:r>
-      <w:proofErr w:type="spellStart"/>
-      <w:r>
-        <w:t>Cb</w:t>
-      </w:r>
-      <w:proofErr w:type="spellEnd"/>
-      <w:r>
-        <w:t xml:space="preserve"> identifier is disambiguated mainly by the following characteristics: lexical uniqueness and function scope</w:t>
+        <w:t>A Cb identifier is disambiguated mainly by the following characteristics: lexical uniqueness and function scope</w:t>
       </w:r>
     </w:p>
     <w:p>
@@ -3048,13 +2755,8 @@
       </w:r>
     </w:p>
     <w:p>
-      <w:proofErr w:type="spellStart"/>
-      <w:r>
-        <w:t>Cb</w:t>
-      </w:r>
-      <w:proofErr w:type="spellEnd"/>
-      <w:r>
-        <w:t xml:space="preserve"> identifiers are created with a combination of Latin characters and the underscore character as specified (and constrained) in the section, </w:t>
+      <w:r>
+        <w:t xml:space="preserve">Cb identifiers are created with a combination of Latin characters and the underscore character as specified (and constrained) in the section, </w:t>
       </w:r>
       <w:r>
         <w:rPr>
@@ -3080,27 +2782,14 @@
       </w:r>
     </w:p>
     <w:p>
-      <w:proofErr w:type="spellStart"/>
-      <w:r>
-        <w:t>Cb</w:t>
-      </w:r>
-      <w:proofErr w:type="spellEnd"/>
-      <w:r>
-        <w:t xml:space="preserve"> identifiers have nearly no scope (brackets have no effect on the life of a variable); all variables are global to the file. However, a single exception is made to any variables declared within a method to avoid the unintentional manipulation of values. For example:</w:t>
-      </w:r>
-    </w:p>
-    <w:p/>
-    <w:p>
-      <w:r>
-        <w:t xml:space="preserve">Method Note </w:t>
-      </w:r>
-      <w:proofErr w:type="gramStart"/>
-      <w:r>
-        <w:t>test(</w:t>
-      </w:r>
-      <w:proofErr w:type="gramEnd"/>
-      <w:r>
-        <w:t>)</w:t>
+      <w:r>
+        <w:t>Cb identifiers have nearly no scope (brackets have no effect on the life of a variable); all variables are global to the file. However, a single exception is made to any variables declared within a method to avoid the unintentional manipulation of values. For example:</w:t>
+      </w:r>
+    </w:p>
+    <w:p/>
+    <w:p>
+      <w:r>
+        <w:t>Method Note test()</w:t>
       </w:r>
       <w:r>
         <w:br/>
@@ -3131,18 +2820,8 @@
       </w:r>
     </w:p>
     <w:p>
-      <w:proofErr w:type="spellStart"/>
-      <w:proofErr w:type="gramStart"/>
-      <w:r>
-        <w:t>doremi</w:t>
-      </w:r>
-      <w:proofErr w:type="spellEnd"/>
-      <w:r>
-        <w:t>(</w:t>
-      </w:r>
-      <w:proofErr w:type="gramEnd"/>
-      <w:r>
-        <w:t>);</w:t>
+      <w:r>
+        <w:t>doremi();</w:t>
       </w:r>
     </w:p>
     <w:p>
@@ -3150,6 +2829,258 @@
         <w:t xml:space="preserve">Here, a note is declared twice; once while defining a function and once after defining the method. Moreover, the method is subsequently called after the second declaration. In this scenario, having function scope is important since it is likely that the user does not want to let the method call alter the declaration/initialization of identifiers he/she makes beforehand. In this situation, ‘n’ will still have a value (C, duration). </w:t>
       </w:r>
     </w:p>
+    <w:p/>
+    <w:p>
+      <w:pPr>
+        <w:rPr>
+          <w:b/>
+        </w:rPr>
+      </w:pPr>
+      <w:r>
+        <w:rPr>
+          <w:b/>
+        </w:rPr>
+        <w:t>Types</w:t>
+      </w:r>
+    </w:p>
+    <w:p/>
+    <w:p>
+      <w:r>
+        <w:t xml:space="preserve">There are 2 basic types: integers and strings, and there are 5 derived types: </w:t>
+      </w:r>
+      <w:r>
+        <w:t xml:space="preserve">a </w:t>
+      </w:r>
+      <w:r>
+        <w:t>note, chord, scale, and stanza</w:t>
+      </w:r>
+      <w:r>
+        <w:t>, and score. Their identifiers</w:t>
+      </w:r>
+      <w:r>
+        <w:t xml:space="preserve"> are listed below:</w:t>
+      </w:r>
+    </w:p>
+    <w:p/>
+    <w:p>
+      <w:r>
+        <w:t>Type:</w:t>
+      </w:r>
+    </w:p>
+    <w:p>
+      <w:r>
+        <w:t>Int</w:t>
+      </w:r>
+      <w:r>
+        <w:t xml:space="preserve">, String, Note, Chord, Scale, Stanza, </w:t>
+      </w:r>
+      <w:r>
+        <w:t>Score</w:t>
+      </w:r>
+    </w:p>
+    <w:p/>
+    <w:p>
+      <w:bookmarkStart w:id="0" w:name="_GoBack"/>
+      <w:bookmarkEnd w:id="0"/>
+    </w:p>
+    <w:p>
+      <w:pPr>
+        <w:rPr>
+          <w:i/>
+        </w:rPr>
+      </w:pPr>
+      <w:r>
+        <w:rPr>
+          <w:i/>
+        </w:rPr>
+        <w:lastRenderedPageBreak/>
+        <w:t>Basic Types</w:t>
+      </w:r>
+      <w:r>
+        <w:rPr>
+          <w:i/>
+        </w:rPr>
+        <w:t>:</w:t>
+      </w:r>
+    </w:p>
+    <w:p>
+      <w:pPr>
+        <w:rPr>
+          <w:i/>
+        </w:rPr>
+      </w:pPr>
+    </w:p>
+    <w:p>
+      <w:r>
+        <w:t>An integer specifies a whole, signed integer denoted by the keyword “Int”</w:t>
+      </w:r>
+    </w:p>
+    <w:p>
+      <w:r>
+        <w:t xml:space="preserve">Ex. </w:t>
+      </w:r>
+      <w:r>
+        <w:rPr>
+          <w:b/>
+          <w:i/>
+        </w:rPr>
+        <w:t>Int x = 5</w:t>
+      </w:r>
+    </w:p>
+    <w:p/>
+    <w:p>
+      <w:r>
+        <w:t>A string specifies an array of characters denoted by the keyword “String”</w:t>
+      </w:r>
+    </w:p>
+    <w:p>
+      <w:r>
+        <w:t xml:space="preserve">Ex. </w:t>
+      </w:r>
+      <w:r>
+        <w:rPr>
+          <w:b/>
+          <w:i/>
+        </w:rPr>
+        <w:t>String s = “music”</w:t>
+      </w:r>
+    </w:p>
+    <w:p>
+      <w:r>
+        <w:rPr>
+          <w:i/>
+        </w:rPr>
+        <w:t>Derived Types</w:t>
+      </w:r>
+      <w:r>
+        <w:t>:</w:t>
+      </w:r>
+    </w:p>
+    <w:p/>
+    <w:p>
+      <w:r>
+        <w:t xml:space="preserve">A note is defined by a string representing a note constant, an integer ([-5, 5]) representing octave displacement, and a positive integer </w:t>
+      </w:r>
+      <w:r>
+        <w:t>representing duration.</w:t>
+      </w:r>
+    </w:p>
+    <w:p>
+      <w:r>
+        <w:t xml:space="preserve">Ex. </w:t>
+      </w:r>
+      <w:r>
+        <w:rPr>
+          <w:b/>
+          <w:i/>
+        </w:rPr>
+        <w:t>Note n = (A, -3, 72); Note n = (“C”, 2, 55)</w:t>
+      </w:r>
+    </w:p>
+    <w:p/>
+    <w:p>
+      <w:r>
+        <w:t>A chord is defined by a list of notes and a positive integer representing duration.</w:t>
+      </w:r>
+    </w:p>
+    <w:p>
+      <w:pPr>
+        <w:rPr>
+          <w:b/>
+          <w:i/>
+        </w:rPr>
+      </w:pPr>
+      <w:r>
+        <w:t xml:space="preserve">Ex. </w:t>
+      </w:r>
+      <w:r>
+        <w:rPr>
+          <w:b/>
+          <w:i/>
+        </w:rPr>
+        <w:t>Chord c = ({n1, n2, n3}, 70)</w:t>
+      </w:r>
+    </w:p>
+    <w:p/>
+    <w:p>
+      <w:r>
+        <w:t>A scale is defined by a list of notes</w:t>
+      </w:r>
+    </w:p>
+    <w:p>
+      <w:pPr>
+        <w:rPr>
+          <w:b/>
+          <w:i/>
+        </w:rPr>
+      </w:pPr>
+      <w:r>
+        <w:t xml:space="preserve">Ex. </w:t>
+      </w:r>
+      <w:r>
+        <w:rPr>
+          <w:b/>
+          <w:i/>
+        </w:rPr>
+        <w:t>Scale s = ({n1, n2, n3})</w:t>
+      </w:r>
+    </w:p>
+    <w:p/>
+    <w:p>
+      <w:r>
+        <w:t>A stanza is defined by a list of both chords and notes</w:t>
+      </w:r>
+    </w:p>
+    <w:p>
+      <w:r>
+        <w:t xml:space="preserve">Ex. </w:t>
+      </w:r>
+      <w:r>
+        <w:rPr>
+          <w:b/>
+          <w:i/>
+        </w:rPr>
+        <w:t>Stanza sz = ({n1, n2, c1, n3})</w:t>
+      </w:r>
+    </w:p>
+    <w:p/>
+    <w:p>
+      <w:r>
+        <w:t>A score is defined by a list of stanzas</w:t>
+      </w:r>
+    </w:p>
+    <w:p>
+      <w:r>
+        <w:t xml:space="preserve">Ex. </w:t>
+      </w:r>
+      <w:r>
+        <w:rPr>
+          <w:b/>
+          <w:i/>
+        </w:rPr>
+        <w:t>Score sc = ({sz1, sz2, sz3})</w:t>
+      </w:r>
+    </w:p>
+    <w:p/>
+    <w:p>
+      <w:pPr>
+        <w:rPr>
+          <w:b/>
+        </w:rPr>
+      </w:pPr>
+      <w:r>
+        <w:rPr>
+          <w:b/>
+        </w:rPr>
+        <w:t>lvalues</w:t>
+      </w:r>
+    </w:p>
+    <w:p/>
+    <w:p>
+      <w:r>
+        <w:t xml:space="preserve">Identifiers may serve as an lvalue (short for ‘left value’), an expression referring to an object. In the expression X1 = X2, the left operand, X1, is the lvalue (represented by the identifier ‘X1’). Utilizing identifiers as an lvalue means that a user is able to modify rvalues, the expression residing on the right side of an assignment statement. </w:t>
+      </w:r>
+    </w:p>
     <w:p>
       <w:r>
         <w:br w:type="page"/>
@@ -3183,13 +3114,8 @@
       <w:pPr>
         <w:ind w:firstLine="720"/>
       </w:pPr>
-      <w:proofErr w:type="gramStart"/>
-      <w:r>
-        <w:t>function-definition</w:t>
-      </w:r>
-      <w:proofErr w:type="gramEnd"/>
-      <w:r>
-        <w:t xml:space="preserve">: </w:t>
+      <w:r>
+        <w:t xml:space="preserve">function-definition: </w:t>
       </w:r>
     </w:p>
     <w:p>
@@ -3202,21 +3128,8 @@
       <w:r>
         <w:tab/>
       </w:r>
-      <w:proofErr w:type="gramStart"/>
-      <w:r>
-        <w:t>type</w:t>
-      </w:r>
-      <w:proofErr w:type="gramEnd"/>
-      <w:r>
-        <w:t xml:space="preserve"> identifier(parameter-</w:t>
-      </w:r>
-      <w:proofErr w:type="spellStart"/>
-      <w:r>
-        <w:t>listopt</w:t>
-      </w:r>
-      <w:proofErr w:type="spellEnd"/>
-      <w:r>
-        <w:t xml:space="preserve">) compound-statement </w:t>
+      <w:r>
+        <w:t xml:space="preserve">type identifier(parameter-listopt) compound-statement </w:t>
       </w:r>
     </w:p>
     <w:p/>
@@ -3224,52 +3137,24 @@
       <w:pPr>
         <w:ind w:firstLine="720"/>
       </w:pPr>
-      <w:proofErr w:type="gramStart"/>
-      <w:r>
-        <w:t>parameter-list</w:t>
-      </w:r>
-      <w:proofErr w:type="gramEnd"/>
-      <w:r>
-        <w:t xml:space="preserve">:       </w:t>
+      <w:r>
+        <w:t xml:space="preserve">parameter-list:       </w:t>
       </w:r>
     </w:p>
     <w:p>
       <w:pPr>
         <w:ind w:left="720" w:firstLine="720"/>
       </w:pPr>
-      <w:proofErr w:type="gramStart"/>
-      <w:r>
-        <w:t>type-</w:t>
-      </w:r>
-      <w:proofErr w:type="spellStart"/>
-      <w:r>
-        <w:t>specifier</w:t>
-      </w:r>
-      <w:proofErr w:type="spellEnd"/>
-      <w:proofErr w:type="gramEnd"/>
-      <w:r>
-        <w:t xml:space="preserve"> identifier    </w:t>
+      <w:r>
+        <w:t xml:space="preserve">type-specifier identifier    </w:t>
       </w:r>
     </w:p>
     <w:p>
       <w:pPr>
         <w:ind w:left="720" w:firstLine="720"/>
       </w:pPr>
-      <w:proofErr w:type="gramStart"/>
-      <w:r>
-        <w:t>parameter-list</w:t>
-      </w:r>
-      <w:proofErr w:type="gramEnd"/>
-      <w:r>
-        <w:t>, type-</w:t>
-      </w:r>
-      <w:proofErr w:type="spellStart"/>
-      <w:r>
-        <w:t>specifier</w:t>
-      </w:r>
-      <w:proofErr w:type="spellEnd"/>
-      <w:r>
-        <w:t xml:space="preserve"> identifier </w:t>
+      <w:r>
+        <w:t xml:space="preserve">parameter-list, type-specifier identifier </w:t>
       </w:r>
     </w:p>
     <w:p/>
@@ -3281,29 +3166,8 @@
         <w:t>ype is one o</w:t>
       </w:r>
       <w:r>
-        <w:t xml:space="preserve">f the following keywords: </w:t>
-      </w:r>
-      <w:proofErr w:type="spellStart"/>
-      <w:r>
-        <w:t>int</w:t>
-      </w:r>
-      <w:proofErr w:type="spellEnd"/>
-      <w:r>
-        <w:t xml:space="preserve">, </w:t>
-      </w:r>
-      <w:proofErr w:type="spellStart"/>
-      <w:r>
-        <w:t>bool</w:t>
-      </w:r>
-      <w:proofErr w:type="spellEnd"/>
-      <w:r>
-        <w:t xml:space="preserve">, note, chord, stanza, scale, </w:t>
-      </w:r>
-      <w:proofErr w:type="gramStart"/>
-      <w:r>
-        <w:t>score</w:t>
-      </w:r>
-      <w:proofErr w:type="gramEnd"/>
+        <w:t>f the following keywords: int, bool, note, chord, stanza, scale, score</w:t>
+      </w:r>
     </w:p>
     <w:p>
       <w:r>
@@ -3421,15 +3285,7 @@
         <w:t>that block.  Declarations can appear after certain keywords that open a block of</w:t>
       </w:r>
       <w:r>
-        <w:t xml:space="preserve"> code.   These keywords are meth, while, and </w:t>
-      </w:r>
-      <w:proofErr w:type="spellStart"/>
-      <w:r>
-        <w:t>foreach</w:t>
-      </w:r>
-      <w:proofErr w:type="spellEnd"/>
-      <w:r>
-        <w:t xml:space="preserve">. </w:t>
+        <w:t xml:space="preserve"> code.   These keywords are meth, while, and foreach. </w:t>
       </w:r>
       <w:r>
         <w:t>When identifiers are declared in these</w:t>
@@ -3536,18 +3392,8 @@
     </w:p>
     <w:p>
       <w:r>
-        <w:t xml:space="preserve">In Cb, expressions consist of one or more operators in tandem with operands. Associativity rules determine precedence, but parentheses can override the default orderings. The two most pervasive expressions in Cb are assignment expressions and operation expressions. The table below outlines the associativity rules of the </w:t>
-      </w:r>
-      <w:proofErr w:type="spellStart"/>
-      <w:r>
-        <w:t>Cb’s</w:t>
-      </w:r>
-      <w:proofErr w:type="spellEnd"/>
-      <w:r>
-        <w:t xml:space="preserve"> built in functions.</w:t>
-      </w:r>
-      <w:bookmarkStart w:id="0" w:name="_GoBack"/>
-      <w:bookmarkEnd w:id="0"/>
+        <w:t>In Cb, expressions consist of one or more operators in tandem with operands. Associativity rules determine precedence, but parentheses can override the default orderings. The two most pervasive expressions in Cb are assignment expressions and operation expressions. The table below outlines the associativity rules of the Cb’s built in functions.</w:t>
+      </w:r>
     </w:p>
     <w:p>
       <w:pPr>
@@ -3765,13 +3611,8 @@
           </w:tcPr>
           <w:p>
             <w:r>
-              <w:t xml:space="preserve">is </w:t>
-            </w:r>
-            <w:proofErr w:type="spellStart"/>
-            <w:r>
-              <w:t>isnt</w:t>
-            </w:r>
-            <w:proofErr w:type="spellEnd"/>
+              <w:t>is isnt</w:t>
+            </w:r>
           </w:p>
         </w:tc>
         <w:tc>
@@ -3947,11 +3788,9 @@
             <w:tcW w:w="3330" w:type="dxa"/>
           </w:tcPr>
           <w:p>
-            <w:proofErr w:type="spellStart"/>
             <w:r>
               <w:t>Assigment</w:t>
             </w:r>
-            <w:proofErr w:type="spellEnd"/>
           </w:p>
         </w:tc>
         <w:tc>
@@ -4031,15 +3870,7 @@
     </w:p>
     <w:p>
       <w:r>
-        <w:t xml:space="preserve">An identifier typifies a primary expression. Its declaration calls for the specification of a type of the identifier followed by the value of the identifier. It can refer to an </w:t>
-      </w:r>
-      <w:proofErr w:type="spellStart"/>
-      <w:r>
-        <w:t>lvalue</w:t>
-      </w:r>
-      <w:proofErr w:type="spellEnd"/>
-      <w:r>
-        <w:t xml:space="preserve"> or a function designator.</w:t>
+        <w:t>An identifier typifies a primary expression. Its declaration calls for the specification of a type of the identifier followed by the value of the identifier. It can refer to an lvalue or a function designator.</w:t>
       </w:r>
     </w:p>
     <w:p>
@@ -4086,15 +3917,7 @@
     </w:p>
     <w:p>
       <w:r>
-        <w:t xml:space="preserve">A parenthesized expression is a primary expression of the form </w:t>
-      </w:r>
-      <w:proofErr w:type="gramStart"/>
-      <w:r>
-        <w:t>( expression</w:t>
-      </w:r>
-      <w:proofErr w:type="gramEnd"/>
-      <w:r>
-        <w:t xml:space="preserve"> ). It can be used to override precedence. For example, consider the two expressions below.</w:t>
+        <w:t>A parenthesized expression is a primary expression of the form ( expression ). It can be used to override precedence. For example, consider the two expressions below.</w:t>
       </w:r>
     </w:p>
     <w:p>
@@ -4109,15 +3932,7 @@
     </w:p>
     <w:p>
       <w:r>
-        <w:t xml:space="preserve">While the former will “and” the two </w:t>
-      </w:r>
-      <w:proofErr w:type="spellStart"/>
-      <w:r>
-        <w:t>subexpressions</w:t>
-      </w:r>
-      <w:proofErr w:type="spellEnd"/>
-      <w:r>
-        <w:t xml:space="preserve"> together, the latter will instead apply the “or” operator to the result.</w:t>
+        <w:t>While the former will “and” the two subexpressions together, the latter will instead apply the “or” operator to the result.</w:t>
       </w:r>
     </w:p>
     <w:p/>
@@ -4131,15 +3946,7 @@
     </w:p>
     <w:p>
       <w:r>
-        <w:t xml:space="preserve">Postfix calls can be function calls, subscripts or direct selection. An example of each, respectively, is </w:t>
-      </w:r>
-      <w:proofErr w:type="gramStart"/>
-      <w:r>
-        <w:t>Note1.arpeggiate(</w:t>
-      </w:r>
-      <w:proofErr w:type="gramEnd"/>
-      <w:r>
-        <w:t>2, 3), Chord1[3], and Chord1.length</w:t>
+        <w:t>Postfix calls can be function calls, subscripts or direct selection. An example of each, respectively, is Note1.arpeggiate(2, 3), Chord1[3], and Chord1.length</w:t>
       </w:r>
     </w:p>
     <w:p>
@@ -4164,37 +3971,13 @@
         <w:t xml:space="preserve">followed by parentheses </w:t>
       </w:r>
       <w:r>
-        <w:t>enclosing an optional comma-</w:t>
-      </w:r>
-      <w:proofErr w:type="spellStart"/>
-      <w:r>
-        <w:t>seperated</w:t>
-      </w:r>
-      <w:proofErr w:type="spellEnd"/>
-      <w:r>
-        <w:t xml:space="preserve"> list of expressions. These expressions form the arguments to the function.</w:t>
+        <w:t>enclosing an optional comma-seperated list of expressions. These expressions form the arguments to the function.</w:t>
       </w:r>
       <w:r>
         <w:t xml:space="preserve"> </w:t>
       </w:r>
       <w:r>
-        <w:t xml:space="preserve">Each and every function in Cb must be declared before it is called. The method signature must consist of [meth </w:t>
-      </w:r>
-      <w:proofErr w:type="spellStart"/>
-      <w:r>
-        <w:t>method_name</w:t>
-      </w:r>
-      <w:proofErr w:type="spellEnd"/>
-      <w:r>
-        <w:t xml:space="preserve"> </w:t>
-      </w:r>
-      <w:proofErr w:type="spellStart"/>
-      <w:r>
-        <w:t>return_type</w:t>
-      </w:r>
-      <w:proofErr w:type="spellEnd"/>
-      <w:r>
-        <w:t xml:space="preserve"> (argument-expression-list). The argument expression list may either be a single argument or a list of arguments. Additionally, the return argument must match the return type in the method signature. </w:t>
+        <w:t xml:space="preserve">Each and every function in Cb must be declared before it is called. The method signature must consist of [meth method_name return_type (argument-expression-list). The argument expression list may either be a single argument or a list of arguments. Additionally, the return argument must match the return type in the method signature. </w:t>
       </w:r>
     </w:p>
     <w:p>
@@ -4238,15 +4021,7 @@
     </w:p>
     <w:p>
       <w:r>
-        <w:t xml:space="preserve">Pitch and duration in objects of type Note and Chord can be changed through directly accessing the objects. For example, </w:t>
-      </w:r>
-      <w:proofErr w:type="spellStart"/>
-      <w:r>
-        <w:t>A.pitch</w:t>
-      </w:r>
-      <w:proofErr w:type="spellEnd"/>
-      <w:r>
-        <w:t xml:space="preserve"> += 2 will result in C. The same paradigm applies to duration objects as well. Direct selection can be applied to Stanza as well to access the length.</w:t>
+        <w:t>Pitch and duration in objects of type Note and Chord can be changed through directly accessing the objects. For example, A.pitch += 2 will result in C. The same paradigm applies to duration objects as well. Direct selection can be applied to Stanza as well to access the length.</w:t>
       </w:r>
     </w:p>
     <w:p/>
@@ -4271,15 +4046,7 @@
     </w:p>
     <w:p>
       <w:r>
-        <w:t>Plus-plus (++) and minus-minus (--) operations of the form (expression</w:t>
-      </w:r>
-      <w:proofErr w:type="gramStart"/>
-      <w:r>
-        <w:t>)+</w:t>
-      </w:r>
-      <w:proofErr w:type="gramEnd"/>
-      <w:r>
-        <w:t>+ can be used for a variety of purposes. When applied to a Note, the plus-plus or minus-minus operator will augment or diminish the Note, respectively. Analogously, the plus-plus or minus-minus operator applied to a Chord will augment or diminish each of the constituent Notes.</w:t>
+        <w:t>Plus-plus (++) and minus-minus (--) operations of the form (expression)++ can be used for a variety of purposes. When applied to a Note, the plus-plus or minus-minus operator will augment or diminish the Note, respectively. Analogously, the plus-plus or minus-minus operator applied to a Chord will augment or diminish each of the constituent Notes.</w:t>
       </w:r>
     </w:p>
     <w:p/>
@@ -4307,15 +4074,7 @@
         <w:t>.</w:t>
       </w:r>
       <w:r>
-        <w:t xml:space="preserve"> When applied to a Note, the Note is augmented or diminished by the argument of the expression. Chords can be added to Stanzas through </w:t>
-      </w:r>
-      <w:proofErr w:type="gramStart"/>
-      <w:r>
-        <w:t>the add</w:t>
-      </w:r>
-      <w:proofErr w:type="gramEnd"/>
-      <w:r>
-        <w:t xml:space="preserve"> and subtract methods but number literals cannot be added to chords, notes or stanzas.</w:t>
+        <w:t xml:space="preserve"> When applied to a Note, the Note is augmented or diminished by the argument of the expression. Chords can be added to Stanzas through the add and subtract methods but number literals cannot be added to chords, notes or stanzas.</w:t>
       </w:r>
     </w:p>
     <w:p>
@@ -4364,15 +4123,7 @@
     </w:p>
     <w:p>
       <w:r>
-        <w:t xml:space="preserve">Modulus-expression: </w:t>
-      </w:r>
-      <w:proofErr w:type="spellStart"/>
-      <w:r>
-        <w:t>modoulus</w:t>
-      </w:r>
-      <w:proofErr w:type="spellEnd"/>
-      <w:r>
-        <w:t>-expression % modulus-expression</w:t>
+        <w:t>Modulus-expression: modoulus-expression % modulus-expression</w:t>
       </w:r>
     </w:p>
     <w:p>
@@ -4407,43 +4158,23 @@
       </w:r>
     </w:p>
     <w:p>
-      <w:proofErr w:type="gramStart"/>
-      <w:r>
-        <w:t>relational-expression</w:t>
-      </w:r>
-      <w:proofErr w:type="gramEnd"/>
-      <w:r>
-        <w:t xml:space="preserve"> &lt; relational-expression</w:t>
-      </w:r>
-    </w:p>
-    <w:p>
-      <w:proofErr w:type="gramStart"/>
-      <w:r>
-        <w:t>relational-expression</w:t>
-      </w:r>
-      <w:proofErr w:type="gramEnd"/>
-      <w:r>
-        <w:t xml:space="preserve"> &gt; relational-expression</w:t>
-      </w:r>
-    </w:p>
-    <w:p>
-      <w:proofErr w:type="gramStart"/>
-      <w:r>
-        <w:t>relational-expression</w:t>
-      </w:r>
-      <w:proofErr w:type="gramEnd"/>
-      <w:r>
-        <w:t xml:space="preserve"> &gt;= relational-expression</w:t>
-      </w:r>
-    </w:p>
-    <w:p>
-      <w:proofErr w:type="gramStart"/>
-      <w:r>
-        <w:t>relational-expression</w:t>
-      </w:r>
-      <w:proofErr w:type="gramEnd"/>
-      <w:r>
-        <w:t xml:space="preserve"> &lt;= relational-expression</w:t>
+      <w:r>
+        <w:t>relational-expression &lt; relational-expression</w:t>
+      </w:r>
+    </w:p>
+    <w:p>
+      <w:r>
+        <w:t>relational-expression &gt; relational-expression</w:t>
+      </w:r>
+    </w:p>
+    <w:p>
+      <w:r>
+        <w:t>relational-expression &gt;= relational-expression</w:t>
+      </w:r>
+    </w:p>
+    <w:p>
+      <w:r>
+        <w:t>relational-expression &lt;= relational-expression</w:t>
       </w:r>
     </w:p>
     <w:p>
@@ -4461,15 +4192,7 @@
     </w:p>
     <w:p>
       <w:r>
-        <w:t>The token “is” denotes equality while “</w:t>
-      </w:r>
-      <w:proofErr w:type="spellStart"/>
-      <w:r>
-        <w:t>isnt</w:t>
-      </w:r>
-      <w:proofErr w:type="spellEnd"/>
-      <w:r>
-        <w:t>” denotes inequality.</w:t>
+        <w:t>The token “is” denotes equality while “isnt” denotes inequality.</w:t>
       </w:r>
     </w:p>
     <w:p/>
@@ -4536,23 +4259,13 @@
       </w:r>
     </w:p>
     <w:p>
-      <w:proofErr w:type="gramStart"/>
-      <w:r>
-        <w:t>logical-and-expression</w:t>
-      </w:r>
-      <w:proofErr w:type="gramEnd"/>
-      <w:r>
-        <w:t xml:space="preserve"> and logical-and-expression</w:t>
-      </w:r>
-    </w:p>
-    <w:p>
-      <w:proofErr w:type="gramStart"/>
-      <w:r>
-        <w:t>logical-or-expression</w:t>
-      </w:r>
-      <w:proofErr w:type="gramEnd"/>
-      <w:r>
-        <w:t xml:space="preserve"> or logical-or-expression</w:t>
+      <w:r>
+        <w:t>logical-and-expression and logical-and-expression</w:t>
+      </w:r>
+    </w:p>
+    <w:p>
+      <w:r>
+        <w:t>logical-or-expression or logical-or-expression</w:t>
       </w:r>
       <w:r>
         <w:tab/>
@@ -4572,31 +4285,7 @@
     </w:p>
     <w:p>
       <w:r>
-        <w:t xml:space="preserve">Assignment is a right associative operation – the expression on the right is evaluated and then used to set the </w:t>
-      </w:r>
-      <w:proofErr w:type="spellStart"/>
-      <w:r>
-        <w:t>lvalue</w:t>
-      </w:r>
-      <w:proofErr w:type="spellEnd"/>
-      <w:r>
-        <w:t xml:space="preserve">. The </w:t>
-      </w:r>
-      <w:proofErr w:type="spellStart"/>
-      <w:r>
-        <w:t>rvalue</w:t>
-      </w:r>
-      <w:proofErr w:type="spellEnd"/>
-      <w:r>
-        <w:t xml:space="preserve"> must have the same type as the </w:t>
-      </w:r>
-      <w:proofErr w:type="spellStart"/>
-      <w:r>
-        <w:t>lvalue</w:t>
-      </w:r>
-      <w:proofErr w:type="spellEnd"/>
-      <w:r>
-        <w:t xml:space="preserve"> since no casting is implicitly done.</w:t>
+        <w:t>Assignment is a right associative operation – the expression on the right is evaluated and then used to set the lvalue. The rvalue must have the same type as the lvalue since no casting is implicitly done.</w:t>
       </w:r>
     </w:p>
     <w:p>
@@ -4609,31 +4298,7 @@
     </w:p>
     <w:p>
       <w:r>
-        <w:t xml:space="preserve">Commas are used to separate list elements like parameters in a function or Notes in a Chord. Consider, for example, Chord </w:t>
-      </w:r>
-      <w:proofErr w:type="spellStart"/>
-      <w:r>
-        <w:t>chord</w:t>
-      </w:r>
-      <w:proofErr w:type="spellEnd"/>
-      <w:r>
-        <w:t xml:space="preserve"> = (</w:t>
-      </w:r>
-      <w:proofErr w:type="spellStart"/>
-      <w:r>
-        <w:t>noteA</w:t>
-      </w:r>
-      <w:proofErr w:type="spellEnd"/>
-      <w:r>
-        <w:t xml:space="preserve">, </w:t>
-      </w:r>
-      <w:proofErr w:type="spellStart"/>
-      <w:r>
-        <w:t>noteB</w:t>
-      </w:r>
-      <w:proofErr w:type="spellEnd"/>
-      <w:r>
-        <w:t>). Moreover, a</w:t>
+        <w:t>Commas are used to separate list elements like parameters in a function or Notes in a Chord. Consider, for example, Chord chord = (noteA, noteB). Moreover, a</w:t>
       </w:r>
       <w:r>
         <w:t xml:space="preserve"> pair of expressions separated by a comma is evaluated </w:t>
@@ -4693,46 +4358,53 @@
           <w:i/>
         </w:rPr>
       </w:pPr>
-      <w:proofErr w:type="gramStart"/>
       <w:r>
         <w:rPr>
           <w:i/>
         </w:rPr>
-        <w:t>statement</w:t>
-      </w:r>
-      <w:proofErr w:type="gramEnd"/>
-      <w:r>
+        <w:t>statement:</w:t>
+      </w:r>
+    </w:p>
+    <w:p>
+      <w:pPr>
         <w:rPr>
           <w:i/>
         </w:rPr>
-        <w:t>:</w:t>
-      </w:r>
-    </w:p>
-    <w:p>
-      <w:pPr>
+      </w:pPr>
+      <w:r>
         <w:rPr>
           <w:i/>
         </w:rPr>
-      </w:pPr>
-      <w:r>
+        <w:tab/>
+        <w:t>expression;</w:t>
+      </w:r>
+    </w:p>
+    <w:p>
+      <w:pPr>
         <w:rPr>
           <w:i/>
         </w:rPr>
+      </w:pPr>
+      <w:r>
+        <w:rPr>
+          <w:i/>
+        </w:rPr>
         <w:tab/>
-      </w:r>
-      <w:proofErr w:type="gramStart"/>
-      <w:r>
+        <w:t>return expression;</w:t>
+      </w:r>
+    </w:p>
+    <w:p>
+      <w:pPr>
         <w:rPr>
           <w:i/>
         </w:rPr>
-        <w:t>expression</w:t>
-      </w:r>
-      <w:proofErr w:type="gramEnd"/>
+      </w:pPr>
       <w:r>
         <w:rPr>
           <w:i/>
         </w:rPr>
-        <w:t>;</w:t>
+        <w:tab/>
+        <w:t>conditional-statement;</w:t>
       </w:r>
     </w:p>
     <w:p>
@@ -4746,20 +4418,30 @@
           <w:i/>
         </w:rPr>
         <w:tab/>
-      </w:r>
-      <w:proofErr w:type="gramStart"/>
-      <w:r>
+        <w:t>while-statement</w:t>
+      </w:r>
+    </w:p>
+    <w:p>
+      <w:pPr>
         <w:rPr>
           <w:i/>
         </w:rPr>
-        <w:t>return</w:t>
-      </w:r>
-      <w:proofErr w:type="gramEnd"/>
+      </w:pPr>
       <w:r>
         <w:rPr>
           <w:i/>
         </w:rPr>
-        <w:t xml:space="preserve"> expression;</w:t>
+        <w:tab/>
+        <w:t>foreach-statement</w:t>
+      </w:r>
+    </w:p>
+    <w:p/>
+    <w:p>
+      <w:pPr>
+        <w:pStyle w:val="Heading2"/>
+      </w:pPr>
+      <w:r>
+        <w:t>Expression statement</w:t>
       </w:r>
     </w:p>
     <w:p>
@@ -4768,100 +4450,13 @@
           <w:i/>
         </w:rPr>
       </w:pPr>
-      <w:r>
+    </w:p>
+    <w:p>
+      <w:pPr>
         <w:rPr>
           <w:i/>
         </w:rPr>
-        <w:tab/>
-      </w:r>
-      <w:proofErr w:type="gramStart"/>
-      <w:r>
-        <w:rPr>
-          <w:i/>
-        </w:rPr>
-        <w:t>conditional-statement</w:t>
-      </w:r>
-      <w:proofErr w:type="gramEnd"/>
-      <w:r>
-        <w:rPr>
-          <w:i/>
-        </w:rPr>
-        <w:t>;</w:t>
-      </w:r>
-    </w:p>
-    <w:p>
-      <w:pPr>
-        <w:rPr>
-          <w:i/>
-        </w:rPr>
-      </w:pPr>
-      <w:r>
-        <w:rPr>
-          <w:i/>
-        </w:rPr>
-        <w:tab/>
-      </w:r>
-      <w:proofErr w:type="gramStart"/>
-      <w:r>
-        <w:rPr>
-          <w:i/>
-        </w:rPr>
-        <w:t>while-statement</w:t>
-      </w:r>
-      <w:proofErr w:type="gramEnd"/>
-    </w:p>
-    <w:p>
-      <w:pPr>
-        <w:rPr>
-          <w:i/>
-        </w:rPr>
-      </w:pPr>
-      <w:r>
-        <w:rPr>
-          <w:i/>
-        </w:rPr>
-        <w:tab/>
-      </w:r>
-      <w:proofErr w:type="spellStart"/>
-      <w:proofErr w:type="gramStart"/>
-      <w:r>
-        <w:rPr>
-          <w:i/>
-        </w:rPr>
-        <w:t>foreach</w:t>
-      </w:r>
-      <w:proofErr w:type="spellEnd"/>
-      <w:r>
-        <w:rPr>
-          <w:i/>
-        </w:rPr>
-        <w:t>-statement</w:t>
-      </w:r>
-      <w:proofErr w:type="gramEnd"/>
-    </w:p>
-    <w:p/>
-    <w:p>
-      <w:pPr>
-        <w:pStyle w:val="Heading2"/>
-      </w:pPr>
-      <w:r>
-        <w:t>Expression statement</w:t>
-      </w:r>
-    </w:p>
-    <w:p>
-      <w:pPr>
-        <w:rPr>
-          <w:i/>
-        </w:rPr>
-      </w:pPr>
-    </w:p>
-    <w:p>
-      <w:pPr>
-        <w:rPr>
-          <w:i/>
-        </w:rPr>
-      </w:pPr>
-      <w:proofErr w:type="gramStart"/>
+      </w:pPr>
       <w:r>
         <w:rPr>
           <w:i/>
@@ -4869,7 +4464,6 @@
         <w:lastRenderedPageBreak/>
         <w:t>expression ;</w:t>
       </w:r>
-      <w:proofErr w:type="gramEnd"/>
     </w:p>
     <w:p/>
     <w:p>
@@ -4899,73 +4493,125 @@
           <w:i/>
         </w:rPr>
       </w:pPr>
-      <w:proofErr w:type="gramStart"/>
       <w:r>
         <w:rPr>
           <w:i/>
         </w:rPr>
-        <w:t>statement-list</w:t>
-      </w:r>
-      <w:proofErr w:type="gramEnd"/>
-      <w:r>
+        <w:t>statement-list:</w:t>
+      </w:r>
+    </w:p>
+    <w:p>
+      <w:pPr>
         <w:rPr>
           <w:i/>
         </w:rPr>
-        <w:t>:</w:t>
-      </w:r>
-    </w:p>
-    <w:p>
-      <w:pPr>
+      </w:pPr>
+      <w:r>
         <w:rPr>
           <w:i/>
         </w:rPr>
-      </w:pPr>
-      <w:r>
+        <w:tab/>
+        <w:t>statement</w:t>
+      </w:r>
+    </w:p>
+    <w:p>
+      <w:pPr>
         <w:rPr>
           <w:i/>
         </w:rPr>
+      </w:pPr>
+      <w:r>
+        <w:rPr>
+          <w:i/>
+        </w:rPr>
         <w:tab/>
-      </w:r>
-      <w:proofErr w:type="gramStart"/>
-      <w:r>
+        <w:t>statement-list statement</w:t>
+      </w:r>
+    </w:p>
+    <w:p/>
+    <w:p>
+      <w:r>
+        <w:t>Inside methods and other structures there is the concept of multiple statements.</w:t>
+      </w:r>
+    </w:p>
+    <w:p/>
+    <w:p>
+      <w:pPr>
+        <w:pStyle w:val="Heading2"/>
+      </w:pPr>
+      <w:r>
+        <w:t>Conditional statement</w:t>
+      </w:r>
+    </w:p>
+    <w:p/>
+    <w:p>
+      <w:pPr>
         <w:rPr>
           <w:i/>
         </w:rPr>
-        <w:t>statement</w:t>
-      </w:r>
-      <w:proofErr w:type="gramEnd"/>
-    </w:p>
-    <w:p>
-      <w:pPr>
+      </w:pPr>
+      <w:r>
         <w:rPr>
           <w:i/>
         </w:rPr>
-      </w:pPr>
-      <w:r>
+        <w:t>if ( expr ) statement_list END</w:t>
+      </w:r>
+    </w:p>
+    <w:p>
+      <w:pPr>
         <w:rPr>
           <w:i/>
         </w:rPr>
-        <w:tab/>
-      </w:r>
-      <w:proofErr w:type="gramStart"/>
+      </w:pPr>
       <w:r>
         <w:rPr>
           <w:i/>
         </w:rPr>
-        <w:t>statement-list</w:t>
-      </w:r>
-      <w:proofErr w:type="gramEnd"/>
-      <w:r>
+        <w:t>if ( expr ) statement-list ELSE statement-list END</w:t>
+      </w:r>
+    </w:p>
+    <w:p/>
+    <w:p>
+      <w:r>
+        <w:t xml:space="preserve">In both cases the expression is evaluated and if it is nonzero or the bool value of true, the first substatement is executed. In the second case the second </w:t>
+      </w:r>
+      <w:r>
+        <w:t>substatement</w:t>
+      </w:r>
+      <w:r>
+        <w:t xml:space="preserve"> is executed if the expression was 0 or the bool value false.</w:t>
+      </w:r>
+    </w:p>
+    <w:p/>
+    <w:p>
+      <w:pPr>
+        <w:pStyle w:val="Heading2"/>
+      </w:pPr>
+      <w:r>
+        <w:t>While statement</w:t>
+      </w:r>
+    </w:p>
+    <w:p/>
+    <w:p>
+      <w:pPr>
         <w:rPr>
           <w:i/>
         </w:rPr>
-        <w:t xml:space="preserve"> statement</w:t>
-      </w:r>
-    </w:p>
-    <w:p/>
-    <w:p>
-      <w:r>
-        <w:t>Inside methods and other structures there is the concept of multiple statements.</w:t>
+      </w:pPr>
+      <w:r>
+        <w:rPr>
+          <w:i/>
+        </w:rPr>
+        <w:t>while ( expr ) statement-list END</w:t>
+      </w:r>
+    </w:p>
+    <w:p/>
+    <w:p>
+      <w:r>
+        <w:t>The while statement allows for looping over the statement-list as long as the expr evaluates down to true.</w:t>
+      </w:r>
+      <w:r>
+        <w:t xml:space="preserve">  This means the expr evaluates to either a nonzero integer or the bool value true.</w:t>
       </w:r>
     </w:p>
     <w:p/>
@@ -4974,7 +4620,7 @@
         <w:pStyle w:val="Heading2"/>
       </w:pPr>
       <w:r>
-        <w:t>Conditional statement</w:t>
+        <w:t>Foreach statement</w:t>
       </w:r>
     </w:p>
     <w:p/>
@@ -4984,182 +4630,11 @@
           <w:i/>
         </w:rPr>
       </w:pPr>
-      <w:proofErr w:type="gramStart"/>
       <w:r>
         <w:rPr>
           <w:i/>
         </w:rPr>
-        <w:t>if</w:t>
-      </w:r>
-      <w:proofErr w:type="gramEnd"/>
-      <w:r>
-        <w:rPr>
-          <w:i/>
-        </w:rPr>
-        <w:t xml:space="preserve"> ( </w:t>
-      </w:r>
-      <w:proofErr w:type="spellStart"/>
-      <w:r>
-        <w:rPr>
-          <w:i/>
-        </w:rPr>
-        <w:t>expr</w:t>
-      </w:r>
-      <w:proofErr w:type="spellEnd"/>
-      <w:r>
-        <w:rPr>
-          <w:i/>
-        </w:rPr>
-        <w:t xml:space="preserve"> ) </w:t>
-      </w:r>
-      <w:proofErr w:type="spellStart"/>
-      <w:r>
-        <w:rPr>
-          <w:i/>
-        </w:rPr>
-        <w:t>statement_list</w:t>
-      </w:r>
-      <w:proofErr w:type="spellEnd"/>
-      <w:r>
-        <w:rPr>
-          <w:i/>
-        </w:rPr>
-        <w:t xml:space="preserve"> END</w:t>
-      </w:r>
-    </w:p>
-    <w:p>
-      <w:pPr>
-        <w:rPr>
-          <w:i/>
-        </w:rPr>
-      </w:pPr>
-      <w:proofErr w:type="gramStart"/>
-      <w:r>
-        <w:rPr>
-          <w:i/>
-        </w:rPr>
-        <w:t>if</w:t>
-      </w:r>
-      <w:proofErr w:type="gramEnd"/>
-      <w:r>
-        <w:rPr>
-          <w:i/>
-        </w:rPr>
-        <w:t xml:space="preserve"> ( expr ) statement-list ELSE statement-list END</w:t>
-      </w:r>
-    </w:p>
-    <w:p/>
-    <w:p>
-      <w:r>
-        <w:t xml:space="preserve">In both cases the expression is evaluated and if it is nonzero or the </w:t>
-      </w:r>
-      <w:proofErr w:type="spellStart"/>
-      <w:r>
-        <w:t>bool</w:t>
-      </w:r>
-      <w:proofErr w:type="spellEnd"/>
-      <w:r>
-        <w:t xml:space="preserve"> value of true, the first substatement is executed. In the second case the second </w:t>
-      </w:r>
-      <w:r>
-        <w:t>substatement</w:t>
-      </w:r>
-      <w:r>
-        <w:t xml:space="preserve"> is executed if the expression was 0 or the </w:t>
-      </w:r>
-      <w:proofErr w:type="spellStart"/>
-      <w:r>
-        <w:t>bool</w:t>
-      </w:r>
-      <w:proofErr w:type="spellEnd"/>
-      <w:r>
-        <w:t xml:space="preserve"> value false.</w:t>
-      </w:r>
-    </w:p>
-    <w:p/>
-    <w:p>
-      <w:pPr>
-        <w:pStyle w:val="Heading2"/>
-      </w:pPr>
-      <w:r>
-        <w:t>While statement</w:t>
-      </w:r>
-    </w:p>
-    <w:p/>
-    <w:p>
-      <w:pPr>
-        <w:rPr>
-          <w:i/>
-        </w:rPr>
-      </w:pPr>
-      <w:proofErr w:type="gramStart"/>
-      <w:r>
-        <w:rPr>
-          <w:i/>
-        </w:rPr>
-        <w:t>while</w:t>
-      </w:r>
-      <w:proofErr w:type="gramEnd"/>
-      <w:r>
-        <w:rPr>
-          <w:i/>
-        </w:rPr>
-        <w:t xml:space="preserve"> ( expr ) statement-list END</w:t>
-      </w:r>
-    </w:p>
-    <w:p/>
-    <w:p>
-      <w:r>
-        <w:t>The while statement allows for looping over the statement-list as long as the expr evaluates down to true.</w:t>
-      </w:r>
-      <w:r>
-        <w:t xml:space="preserve">  This means the expr evaluates to either a nonzero integer or the </w:t>
-      </w:r>
-      <w:proofErr w:type="spellStart"/>
-      <w:r>
-        <w:t>bool</w:t>
-      </w:r>
-      <w:proofErr w:type="spellEnd"/>
-      <w:r>
-        <w:t xml:space="preserve"> value true.</w:t>
-      </w:r>
-    </w:p>
-    <w:p/>
-    <w:p>
-      <w:pPr>
-        <w:pStyle w:val="Heading2"/>
-      </w:pPr>
-      <w:proofErr w:type="spellStart"/>
-      <w:r>
-        <w:t>Foreach</w:t>
-      </w:r>
-      <w:proofErr w:type="spellEnd"/>
-      <w:r>
-        <w:t xml:space="preserve"> statement</w:t>
-      </w:r>
-    </w:p>
-    <w:p/>
-    <w:p>
-      <w:pPr>
-        <w:rPr>
-          <w:i/>
-        </w:rPr>
-      </w:pPr>
-      <w:proofErr w:type="spellStart"/>
-      <w:proofErr w:type="gramStart"/>
-      <w:r>
-        <w:rPr>
-          <w:i/>
-        </w:rPr>
-        <w:t>param-decl</w:t>
-      </w:r>
-      <w:proofErr w:type="spellEnd"/>
-      <w:proofErr w:type="gramEnd"/>
-      <w:r>
-        <w:rPr>
-          <w:i/>
-        </w:rPr>
-        <w:t>:</w:t>
+        <w:t>param-decl:</w:t>
       </w:r>
     </w:p>
     <w:p>
@@ -5183,91 +4658,43 @@
           <w:i/>
         </w:rPr>
       </w:pPr>
-      <w:proofErr w:type="spellStart"/>
-      <w:proofErr w:type="gramStart"/>
       <w:r>
         <w:rPr>
           <w:i/>
         </w:rPr>
-        <w:t>foreach</w:t>
-      </w:r>
-      <w:proofErr w:type="spellEnd"/>
-      <w:proofErr w:type="gramEnd"/>
-      <w:r>
+        <w:t>foreach ( param-decl IN ID ) statement-list END</w:t>
+      </w:r>
+    </w:p>
+    <w:p/>
+    <w:p>
+      <w:r>
+        <w:t>The foreach statement allows for looping over all elements of the specified d</w:t>
+      </w:r>
+      <w:r>
+        <w:t>atatype in the specified item.</w:t>
+      </w:r>
+    </w:p>
+    <w:p/>
+    <w:p>
+      <w:pPr>
+        <w:pStyle w:val="Heading2"/>
+      </w:pPr>
+      <w:r>
+        <w:t>Return statement</w:t>
+      </w:r>
+    </w:p>
+    <w:p/>
+    <w:p>
+      <w:pPr>
         <w:rPr>
           <w:i/>
         </w:rPr>
-        <w:t xml:space="preserve"> ( </w:t>
-      </w:r>
-      <w:proofErr w:type="spellStart"/>
+      </w:pPr>
       <w:r>
         <w:rPr>
           <w:i/>
         </w:rPr>
-        <w:t>param-decl</w:t>
-      </w:r>
-      <w:proofErr w:type="spellEnd"/>
-      <w:r>
-        <w:rPr>
-          <w:i/>
-        </w:rPr>
-        <w:t xml:space="preserve"> IN ID ) statement-list END</w:t>
-      </w:r>
-    </w:p>
-    <w:p/>
-    <w:p>
-      <w:r>
-        <w:t xml:space="preserve">The </w:t>
-      </w:r>
-      <w:proofErr w:type="spellStart"/>
-      <w:r>
-        <w:t>foreach</w:t>
-      </w:r>
-      <w:proofErr w:type="spellEnd"/>
-      <w:r>
-        <w:t xml:space="preserve"> statement allows for looping over all elements of the specified </w:t>
-      </w:r>
-      <w:proofErr w:type="spellStart"/>
-      <w:r>
-        <w:t>d</w:t>
-      </w:r>
-      <w:r>
-        <w:t>atatype</w:t>
-      </w:r>
-      <w:proofErr w:type="spellEnd"/>
-      <w:r>
-        <w:t xml:space="preserve"> in the specified item.</w:t>
-      </w:r>
-    </w:p>
-    <w:p/>
-    <w:p>
-      <w:pPr>
-        <w:pStyle w:val="Heading2"/>
-      </w:pPr>
-      <w:r>
-        <w:t>Return statement</w:t>
-      </w:r>
-    </w:p>
-    <w:p/>
-    <w:p>
-      <w:pPr>
-        <w:rPr>
-          <w:i/>
-        </w:rPr>
-      </w:pPr>
-      <w:proofErr w:type="gramStart"/>
-      <w:r>
-        <w:rPr>
-          <w:i/>
-        </w:rPr>
-        <w:t>return</w:t>
-      </w:r>
-      <w:proofErr w:type="gramEnd"/>
-      <w:r>
-        <w:rPr>
-          <w:i/>
-        </w:rPr>
-        <w:t xml:space="preserve"> expression ;</w:t>
+        <w:t>return expression ;</w:t>
       </w:r>
     </w:p>
     <w:p/>

</xml_diff>

<commit_message>
tiny revisions, then I gave up
</commit_message>
<xml_diff>
--- a/Cb LRM.docx
+++ b/Cb LRM.docx
@@ -308,28 +308,18 @@
     <w:p/>
     <w:p>
       <w:pPr>
-        <w:rPr>
-          <w:b/>
-        </w:rPr>
-      </w:pPr>
-      <w:r>
-        <w:rPr>
-          <w:b/>
-        </w:rPr>
+        <w:pStyle w:val="Heading1"/>
+      </w:pPr>
+      <w:r>
         <w:lastRenderedPageBreak/>
         <w:t>Lexical Conventions</w:t>
       </w:r>
     </w:p>
     <w:p>
       <w:pPr>
-        <w:rPr>
-          <w:b/>
-        </w:rPr>
-      </w:pPr>
-      <w:r>
-        <w:rPr>
-          <w:b/>
-        </w:rPr>
+        <w:pStyle w:val="Heading2"/>
+      </w:pPr>
+      <w:r>
         <w:t>Comments</w:t>
       </w:r>
     </w:p>
@@ -377,34 +367,26 @@
           <w:rFonts w:ascii="Calibri" w:eastAsia="Calibri" w:hAnsi="Calibri"/>
           <w:color w:val="000000"/>
         </w:rPr>
-        <w:t xml:space="preserve">Chord </w:t>
-      </w:r>
-      <w:proofErr w:type="spellStart"/>
-      <w:r>
+        <w:t>Note n = (A, 0, whole);</w:t>
+      </w:r>
+    </w:p>
+    <w:p>
+      <w:pPr>
+        <w:pStyle w:val="ListParagraph"/>
+        <w:spacing w:after="0" w:line="240" w:lineRule="auto"/>
         <w:rPr>
           <w:rFonts w:ascii="Calibri" w:eastAsia="Calibri" w:hAnsi="Calibri"/>
           <w:color w:val="000000"/>
         </w:rPr>
-        <w:t>cr</w:t>
-      </w:r>
-      <w:proofErr w:type="spellEnd"/>
-      <w:r>
-        <w:rPr>
-          <w:rFonts w:ascii="Calibri" w:eastAsia="Calibri" w:hAnsi="Calibri"/>
-          <w:color w:val="000000"/>
-        </w:rPr>
-        <w:t xml:space="preserve"> = ([(C, quarter); (Bb, half); (D, whole)], eight)</w:t>
-      </w:r>
-    </w:p>
-    <w:p>
-      <w:pPr>
-        <w:pStyle w:val="ListParagraph"/>
-        <w:spacing w:after="0" w:line="240" w:lineRule="auto"/>
-        <w:rPr>
-          <w:rFonts w:ascii="Calibri" w:eastAsia="Calibri" w:hAnsi="Calibri"/>
-          <w:color w:val="000000"/>
-        </w:rPr>
-      </w:pPr>
+      </w:pPr>
+    </w:p>
+    <w:p>
+      <w:pPr>
+        <w:pStyle w:val="Heading2"/>
+      </w:pPr>
+      <w:r>
+        <w:t>Identifiers</w:t>
+      </w:r>
     </w:p>
     <w:p>
       <w:pPr>
@@ -412,23 +394,16 @@
           <w:b/>
         </w:rPr>
       </w:pPr>
-      <w:r>
-        <w:rPr>
-          <w:b/>
-        </w:rPr>
-        <w:t>Identifiers</w:t>
-      </w:r>
-    </w:p>
-    <w:p>
-      <w:pPr>
-        <w:rPr>
-          <w:b/>
-        </w:rPr>
-      </w:pPr>
-    </w:p>
-    <w:p>
-      <w:r>
-        <w:t>In Cb language, a</w:t>
+    </w:p>
+    <w:p>
+      <w:r>
+        <w:t xml:space="preserve">In </w:t>
+      </w:r>
+      <w:r>
+        <w:t xml:space="preserve">the </w:t>
+      </w:r>
+      <w:r>
+        <w:t>Cb language, a</w:t>
       </w:r>
       <w:r>
         <w:t>n identifier</w:t>
@@ -445,7 +420,7 @@
     </w:p>
     <w:p>
       <w:r>
-        <w:t>Note that an identifier must always starts with a lower case letter. There is no limit on how long an identifiers can be.</w:t>
+        <w:t>An identifier may start with either a letter or underscore, but not a number</w:t>
       </w:r>
     </w:p>
     <w:p>
@@ -737,32 +712,28 @@
       </w:r>
       <w:proofErr w:type="spellStart"/>
       <w:r>
-        <w:t>nICE_note</w:t>
-      </w:r>
-      <w:proofErr w:type="spellEnd"/>
-      <w:r>
-        <w:t>, and n_NOTE2 are acceptable identifiers. However,</w:t>
-      </w:r>
-    </w:p>
-    <w:p>
-      <w:r>
-        <w:t xml:space="preserve">     _</w:t>
-      </w:r>
-      <w:proofErr w:type="spellStart"/>
-      <w:r>
-        <w:t>nicenote</w:t>
-      </w:r>
-      <w:proofErr w:type="spellEnd"/>
-      <w:r>
-        <w:t xml:space="preserve">, </w:t>
-      </w:r>
-      <w:proofErr w:type="spellStart"/>
-      <w:r>
-        <w:t>Nice_note</w:t>
-      </w:r>
-      <w:proofErr w:type="spellEnd"/>
-      <w:r>
-        <w:t>, and 2nicenote are not acceptable identifiers</w:t>
+        <w:t>NICE_note</w:t>
+      </w:r>
+      <w:proofErr w:type="spellEnd"/>
+      <w:r>
+        <w:t xml:space="preserve">, and </w:t>
+      </w:r>
+      <w:r>
+        <w:t>_NOTE2 are acceptable identifiers. However,</w:t>
+      </w:r>
+    </w:p>
+    <w:p>
+      <w:r>
+        <w:t xml:space="preserve">     0</w:t>
+      </w:r>
+      <w:r>
+        <w:t xml:space="preserve">nicenote, </w:t>
+      </w:r>
+      <w:r>
+        <w:t>1</w:t>
+      </w:r>
+      <w:r>
+        <w:t>Nice_note, and 2nicenote are not acceptable identifiers</w:t>
       </w:r>
     </w:p>
     <w:p>
@@ -774,14 +745,9 @@
     </w:p>
     <w:p>
       <w:pPr>
-        <w:rPr>
-          <w:b/>
-        </w:rPr>
-      </w:pPr>
-      <w:r>
-        <w:rPr>
-          <w:b/>
-        </w:rPr>
+        <w:pStyle w:val="Heading2"/>
+      </w:pPr>
+      <w:r>
         <w:t>Keywords</w:t>
       </w:r>
     </w:p>
@@ -811,12 +777,12 @@
         <w:tblLook w:val="04A0" w:firstRow="1" w:lastRow="0" w:firstColumn="1" w:lastColumn="0" w:noHBand="0" w:noVBand="1"/>
       </w:tblPr>
       <w:tblGrid>
-        <w:gridCol w:w="1464"/>
-        <w:gridCol w:w="1481"/>
-        <w:gridCol w:w="1510"/>
-        <w:gridCol w:w="1477"/>
-        <w:gridCol w:w="1349"/>
-        <w:gridCol w:w="1349"/>
+        <w:gridCol w:w="1473"/>
+        <w:gridCol w:w="1490"/>
+        <w:gridCol w:w="1445"/>
+        <w:gridCol w:w="1486"/>
+        <w:gridCol w:w="1368"/>
+        <w:gridCol w:w="1368"/>
       </w:tblGrid>
       <w:tr>
         <w:tc>
@@ -846,9 +812,11 @@
             <w:tcW w:w="1573" w:type="dxa"/>
           </w:tcPr>
           <w:p>
-            <w:r>
-              <w:t>Use</w:t>
-            </w:r>
+            <w:proofErr w:type="spellStart"/>
+            <w:r>
+              <w:t>isnt</w:t>
+            </w:r>
+            <w:proofErr w:type="spellEnd"/>
           </w:p>
         </w:tc>
         <w:tc>
@@ -901,7 +869,7 @@
           </w:tcPr>
           <w:p>
             <w:r>
-              <w:t>method</w:t>
+              <w:t>not</w:t>
             </w:r>
           </w:p>
         </w:tc>
@@ -955,7 +923,7 @@
           </w:tcPr>
           <w:p>
             <w:r>
-              <w:t>return</w:t>
+              <w:t>and</w:t>
             </w:r>
           </w:p>
         </w:tc>
@@ -1009,7 +977,7 @@
           </w:tcPr>
           <w:p>
             <w:r>
-              <w:t>compose</w:t>
+              <w:t>or</w:t>
             </w:r>
           </w:p>
         </w:tc>
@@ -1139,17 +1107,17 @@
           <w:tcPr>
             <w:tcW w:w="1562" w:type="dxa"/>
           </w:tcPr>
-          <w:p>
-            <w:r>
-              <w:t>String</w:t>
-            </w:r>
-          </w:p>
+          <w:p/>
         </w:tc>
         <w:tc>
           <w:tcPr>
             <w:tcW w:w="1568" w:type="dxa"/>
           </w:tcPr>
-          <w:p/>
+          <w:p>
+            <w:r>
+              <w:t>is</w:t>
+            </w:r>
+          </w:p>
         </w:tc>
         <w:tc>
           <w:tcPr>
@@ -1307,7 +1275,7 @@
         <w:rPr>
           <w:rFonts w:ascii="Calibri" w:hAnsi="Calibri" w:cs="Times New Roman"/>
         </w:rPr>
-        <w:t xml:space="preserve"> = [];   &lt;- create an empty chord -&gt;</w:t>
+        <w:t>;   &lt;- create an empty chord -&gt;</w:t>
       </w:r>
     </w:p>
     <w:p>
@@ -1320,54 +1288,53 @@
         <w:rPr>
           <w:rFonts w:ascii="Calibri" w:hAnsi="Calibri" w:cs="Times New Roman"/>
         </w:rPr>
-        <w:t xml:space="preserve">      Note x;   &lt;- declare an empty note -&gt;</w:t>
-      </w:r>
-    </w:p>
-    <w:p>
-      <w:pPr>
+        <w:t xml:space="preserve">      </w:t>
+      </w:r>
+      <w:proofErr w:type="spellStart"/>
+      <w:proofErr w:type="gramStart"/>
+      <w:r>
         <w:rPr>
           <w:rFonts w:ascii="Calibri" w:hAnsi="Calibri" w:cs="Times New Roman"/>
         </w:rPr>
-      </w:pPr>
+        <w:t>f</w:t>
+      </w:r>
       <w:r>
         <w:rPr>
           <w:rFonts w:ascii="Calibri" w:hAnsi="Calibri" w:cs="Times New Roman"/>
         </w:rPr>
-        <w:t xml:space="preserve">      </w:t>
-      </w:r>
-      <w:proofErr w:type="spellStart"/>
-      <w:proofErr w:type="gramStart"/>
+        <w:t>or</w:t>
+      </w:r>
       <w:r>
         <w:rPr>
           <w:rFonts w:ascii="Calibri" w:hAnsi="Calibri" w:cs="Times New Roman"/>
         </w:rPr>
-        <w:t>f</w:t>
-      </w:r>
+        <w:t>each</w:t>
+      </w:r>
+      <w:proofErr w:type="spellEnd"/>
       <w:r>
         <w:rPr>
           <w:rFonts w:ascii="Calibri" w:hAnsi="Calibri" w:cs="Times New Roman"/>
         </w:rPr>
-        <w:t>or</w:t>
-      </w:r>
+        <w:t>(</w:t>
+      </w:r>
+      <w:proofErr w:type="gramEnd"/>
       <w:r>
         <w:rPr>
           <w:rFonts w:ascii="Calibri" w:hAnsi="Calibri" w:cs="Times New Roman"/>
         </w:rPr>
-        <w:t>each</w:t>
-      </w:r>
-      <w:proofErr w:type="spellEnd"/>
-      <w:proofErr w:type="gramEnd"/>
+        <w:t xml:space="preserve"> </w:t>
+      </w:r>
       <w:r>
         <w:rPr>
           <w:rFonts w:ascii="Calibri" w:hAnsi="Calibri" w:cs="Times New Roman"/>
         </w:rPr>
-        <w:t>(</w:t>
+        <w:t xml:space="preserve">Note </w:t>
       </w:r>
       <w:r>
         <w:rPr>
           <w:rFonts w:ascii="Calibri" w:hAnsi="Calibri" w:cs="Times New Roman"/>
         </w:rPr>
-        <w:t xml:space="preserve"> x</w:t>
+        <w:t>x</w:t>
       </w:r>
       <w:r>
         <w:rPr>
@@ -1418,29 +1385,29 @@
         <w:rPr>
           <w:rFonts w:ascii="Calibri" w:hAnsi="Calibri" w:cs="Times New Roman"/>
         </w:rPr>
+        <w:t xml:space="preserve">            </w:t>
+      </w:r>
+      <w:proofErr w:type="spellStart"/>
+      <w:r>
+        <w:rPr>
+          <w:rFonts w:ascii="Calibri" w:hAnsi="Calibri" w:cs="Times New Roman"/>
+        </w:rPr>
+        <w:t>cmh.put</w:t>
+      </w:r>
+      <w:proofErr w:type="spellEnd"/>
+      <w:r>
+        <w:rPr>
+          <w:rFonts w:ascii="Calibri" w:hAnsi="Calibri" w:cs="Times New Roman"/>
+        </w:rPr>
+        <w:t>(x^+);</w:t>
+      </w:r>
+    </w:p>
+    <w:p>
+      <w:r>
+        <w:rPr>
+          <w:rFonts w:ascii="Calibri" w:hAnsi="Calibri" w:cs="Times New Roman"/>
+        </w:rPr>
         <w:lastRenderedPageBreak/>
-        <w:t xml:space="preserve">            </w:t>
-      </w:r>
-      <w:proofErr w:type="spellStart"/>
-      <w:r>
-        <w:rPr>
-          <w:rFonts w:ascii="Calibri" w:hAnsi="Calibri" w:cs="Times New Roman"/>
-        </w:rPr>
-        <w:t>cmh.put</w:t>
-      </w:r>
-      <w:proofErr w:type="spellEnd"/>
-      <w:r>
-        <w:rPr>
-          <w:rFonts w:ascii="Calibri" w:hAnsi="Calibri" w:cs="Times New Roman"/>
-        </w:rPr>
-        <w:t>(x^+);</w:t>
-      </w:r>
-    </w:p>
-    <w:p>
-      <w:r>
-        <w:rPr>
-          <w:rFonts w:ascii="Calibri" w:hAnsi="Calibri" w:cs="Times New Roman"/>
-        </w:rPr>
         <w:t xml:space="preserve">      }</w:t>
       </w:r>
     </w:p>
@@ -1453,6 +1420,15 @@
     </w:p>
     <w:p>
       <w:pPr>
+        <w:pStyle w:val="Heading2"/>
+      </w:pPr>
+      <w:r>
+        <w:t>Constants</w:t>
+      </w:r>
+    </w:p>
+    <w:p>
+      <w:pPr>
+        <w:ind w:firstLine="720"/>
         <w:rPr>
           <w:b/>
         </w:rPr>
@@ -1461,117 +1437,99 @@
         <w:rPr>
           <w:b/>
         </w:rPr>
-        <w:t>Constants</w:t>
+        <w:t>Integer constant.</w:t>
       </w:r>
     </w:p>
     <w:p>
       <w:pPr>
         <w:ind w:firstLine="720"/>
+      </w:pPr>
+      <w:r>
+        <w:t>Cb has a set on Integer constants that are used to represent basic notes and known durations of notes.</w:t>
+      </w:r>
+    </w:p>
+    <w:p>
+      <w:r>
+        <w:t>Ex:</w:t>
+      </w:r>
+    </w:p>
+    <w:p>
+      <w:pPr>
         <w:rPr>
           <w:b/>
         </w:rPr>
       </w:pPr>
       <w:r>
+        <w:tab/>
+      </w:r>
+      <w:r>
         <w:rPr>
           <w:b/>
         </w:rPr>
-        <w:t>Integer constant.</w:t>
-      </w:r>
-    </w:p>
-    <w:p>
-      <w:pPr>
-        <w:ind w:firstLine="720"/>
-      </w:pPr>
-      <w:r>
-        <w:t>Cb has a set on Integer constants that are used to represent basic notes and known durations of notes.</w:t>
-      </w:r>
-    </w:p>
-    <w:p>
-      <w:r>
-        <w:t>Ex:</w:t>
-      </w:r>
-    </w:p>
-    <w:p>
-      <w:pPr>
+        <w:t>Special character.</w:t>
+      </w:r>
+    </w:p>
+    <w:p>
+      <w:r>
         <w:rPr>
           <w:b/>
         </w:rPr>
-      </w:pPr>
-      <w:r>
-        <w:tab/>
-      </w:r>
-      <w:r>
+        <w:tab/>
+      </w:r>
+      <w:r>
+        <w:t xml:space="preserve">Special characters are represented using </w:t>
+      </w:r>
+      <w:r>
+        <w:t>escape sequences</w:t>
+      </w:r>
+      <w:r>
+        <w:t xml:space="preserve"> a</w:t>
+      </w:r>
+      <w:r>
+        <w:t>s</w:t>
+      </w:r>
+      <w:r>
+        <w:t xml:space="preserve"> in C language.</w:t>
+      </w:r>
+    </w:p>
+    <w:p>
+      <w:r>
+        <w:t>Ex: newline is represented by \n</w:t>
+      </w:r>
+    </w:p>
+    <w:p/>
+    <w:p>
+      <w:pPr>
+        <w:pStyle w:val="Heading2"/>
+      </w:pPr>
+      <w:r>
+        <w:t>String Literals</w:t>
+      </w:r>
+    </w:p>
+    <w:p>
+      <w:r>
+        <w:t xml:space="preserve">A string literal is written inside double quotation. To include a double quotation inside a string, use a backlash \. </w:t>
+      </w:r>
+    </w:p>
+    <w:p>
+      <w:r>
+        <w:t xml:space="preserve">Ex: </w:t>
+      </w:r>
+    </w:p>
+    <w:p/>
+    <w:p>
+      <w:pPr>
+        <w:pStyle w:val="Heading2"/>
+      </w:pPr>
+      <w:r>
+        <w:t>Operators</w:t>
+      </w:r>
+    </w:p>
+    <w:p>
+      <w:pPr>
         <w:rPr>
           <w:b/>
         </w:rPr>
-        <w:t>Special character.</w:t>
-      </w:r>
-    </w:p>
-    <w:p>
-      <w:r>
-        <w:rPr>
-          <w:b/>
-        </w:rPr>
-        <w:tab/>
-      </w:r>
-      <w:r>
-        <w:t xml:space="preserve">Special characters are represented using </w:t>
-      </w:r>
-      <w:r>
-        <w:t>escape sequences</w:t>
-      </w:r>
-      <w:r>
-        <w:t xml:space="preserve"> ac in C language.</w:t>
-      </w:r>
-    </w:p>
-    <w:p>
-      <w:r>
-        <w:t>Ex: newline is represented by \n</w:t>
-      </w:r>
-    </w:p>
-    <w:p/>
-    <w:p>
-      <w:pPr>
-        <w:rPr>
-          <w:b/>
-        </w:rPr>
-      </w:pPr>
-      <w:r>
-        <w:rPr>
-          <w:b/>
-        </w:rPr>
-        <w:t>String Literals</w:t>
-      </w:r>
-    </w:p>
-    <w:p>
-      <w:r>
-        <w:t xml:space="preserve">A string literal is written inside double quotation. To include a double quotation inside a string, use a backlash \. </w:t>
-      </w:r>
-    </w:p>
-    <w:p>
-      <w:r>
-        <w:t xml:space="preserve">Ex: </w:t>
-      </w:r>
-    </w:p>
-    <w:p/>
-    <w:p>
-      <w:pPr>
-        <w:rPr>
-          <w:b/>
-        </w:rPr>
-      </w:pPr>
-      <w:r>
-        <w:rPr>
-          <w:b/>
-        </w:rPr>
-        <w:t>Operators</w:t>
-      </w:r>
-    </w:p>
-    <w:p>
-      <w:pPr>
-        <w:rPr>
-          <w:b/>
-        </w:rPr>
       </w:pPr>
     </w:p>
     <w:p>
@@ -1579,10 +1537,19 @@
         <w:t>An operator specifies an operation to be performed.</w:t>
       </w:r>
       <w:r>
-        <w:t xml:space="preserve"> Some of operators used in Cb language are shown below:</w:t>
-      </w:r>
-    </w:p>
-    <w:p>
+        <w:t xml:space="preserve"> </w:t>
+      </w:r>
+      <w:r>
+        <w:t xml:space="preserve"> The </w:t>
+      </w:r>
+      <w:r>
+        <w:t>operators used in Cb language are shown below:</w:t>
+      </w:r>
+    </w:p>
+    <w:p>
+      <w:r>
+        <w:t xml:space="preserve">The </w:t>
+      </w:r>
       <w:r>
         <w:t>Cb language takes advantage of existing arithmetic operators to manipulate notes and chords.</w:t>
       </w:r>
@@ -2227,6 +2194,8 @@
         </w:rPr>
         <w:t>];</w:t>
       </w:r>
+      <w:bookmarkStart w:id="0" w:name="_GoBack"/>
+      <w:bookmarkEnd w:id="0"/>
     </w:p>
     <w:p>
       <w:pPr>
@@ -2339,14 +2308,9 @@
     </w:p>
     <w:p>
       <w:pPr>
-        <w:rPr>
-          <w:b/>
-        </w:rPr>
-      </w:pPr>
-      <w:r>
-        <w:rPr>
-          <w:b/>
-        </w:rPr>
+        <w:pStyle w:val="Heading2"/>
+      </w:pPr>
+      <w:r>
         <w:t>Punctuators</w:t>
       </w:r>
     </w:p>
@@ -6194,8 +6158,6 @@
       <w:r>
         <w:t>%token LT</w:t>
       </w:r>
-      <w:bookmarkStart w:id="0" w:name="_GoBack"/>
-      <w:bookmarkEnd w:id="0"/>
     </w:p>
     <w:p>
       <w:pPr>

</xml_diff>